<commit_message>
Template processing - replacing complex blocks
</commit_message>
<xml_diff>
--- a/backend/src/Controller/outputSample.docx
+++ b/backend/src/Controller/outputSample.docx
@@ -259,6 +259,137 @@
         </w:rPr>
         <w:t xml:space="preserve">Metropolis</w:t>
       </w:r>
+      <w:r>
+        <w:rPr>
+          <w:rtl w:val="0"/>
+        </w:rPr>
+      </w:r>
+    </w:p>
+    <w:p>
+      <w:pPr>
+        <w:rPr>
+          <w:rFonts w:ascii="Roboto Mono" w:cs="Roboto Mono" w:eastAsia="Roboto Mono" w:hAnsi="Roboto Mono"/>
+          <w:sz w:val="20"/>
+          <w:szCs w:val="20"/>
+        </w:rPr>
+      </w:pPr>
+      <w:r>
+        <w:rPr>
+          <w:rtl w:val="0"/>
+        </w:rPr>
+      </w:r>
+    </w:p>
+    <w:tbl>
+      <w:tblGrid>
+        <w:gridCol w:w="1500" w:type="dxa"/>
+        <w:gridCol w:w="1500" w:type="dxa"/>
+        <w:gridCol w:w="1500" w:type="dxa"/>
+      </w:tblGrid>
+      <w:tblPr>
+        <w:tblW w:w="6000" w:type="dxa"/>
+        <w:tblLayout w:type="autofit"/>
+        <w:tblBorders>
+          <w:top w:val="single" w:sz="12" w:color="green"/>
+          <w:left w:val="single" w:sz="12" w:color="green"/>
+          <w:right w:val="single" w:sz="12" w:color="green"/>
+          <w:bottom w:val="single" w:sz="12" w:color="green"/>
+          <w:insideH w:val="single" w:sz="12" w:color="green"/>
+          <w:insideV w:val="single" w:sz="12" w:color="green"/>
+        </w:tblBorders>
+      </w:tblPr>
+      <w:tr>
+        <w:trPr/>
+        <w:tc>
+          <w:tcPr>
+            <w:tcW w:w="1500" w:type="dxa"/>
+            <w:noWrap/>
+          </w:tcPr>
+          <w:p>
+            <w:pPr/>
+            <w:r>
+              <w:rPr/>
+              <w:t xml:space="preserve">Cell A1</w:t>
+            </w:r>
+          </w:p>
+        </w:tc>
+        <w:tc>
+          <w:tcPr>
+            <w:tcW w:w="1500" w:type="dxa"/>
+            <w:noWrap/>
+          </w:tcPr>
+          <w:p>
+            <w:pPr/>
+            <w:r>
+              <w:rPr/>
+              <w:t xml:space="preserve">Cell A2</w:t>
+            </w:r>
+          </w:p>
+        </w:tc>
+        <w:tc>
+          <w:tcPr>
+            <w:tcW w:w="1500" w:type="dxa"/>
+            <w:noWrap/>
+          </w:tcPr>
+          <w:p>
+            <w:pPr/>
+            <w:r>
+              <w:rPr/>
+              <w:t xml:space="preserve">Cell A3</w:t>
+            </w:r>
+          </w:p>
+        </w:tc>
+      </w:tr>
+      <w:tr>
+        <w:trPr/>
+        <w:tc>
+          <w:tcPr>
+            <w:tcW w:w="1500" w:type="dxa"/>
+            <w:noWrap/>
+          </w:tcPr>
+          <w:p>
+            <w:pPr/>
+            <w:r>
+              <w:rPr/>
+              <w:t xml:space="preserve">Cell B1</w:t>
+            </w:r>
+          </w:p>
+        </w:tc>
+        <w:tc>
+          <w:tcPr>
+            <w:tcW w:w="1500" w:type="dxa"/>
+            <w:noWrap/>
+          </w:tcPr>
+          <w:p>
+            <w:pPr/>
+            <w:r>
+              <w:rPr/>
+              <w:t xml:space="preserve">Cell B2</w:t>
+            </w:r>
+          </w:p>
+        </w:tc>
+        <w:tc>
+          <w:tcPr>
+            <w:tcW w:w="1500" w:type="dxa"/>
+            <w:noWrap/>
+          </w:tcPr>
+          <w:p>
+            <w:pPr/>
+            <w:r>
+              <w:rPr/>
+              <w:t xml:space="preserve">Cell B3</w:t>
+            </w:r>
+          </w:p>
+        </w:tc>
+      </w:tr>
+    </w:tbl>
+    <w:p>
+      <w:pPr>
+        <w:rPr>
+          <w:rFonts w:ascii="Roboto Mono" w:cs="Roboto Mono" w:eastAsia="Roboto Mono" w:hAnsi="Roboto Mono"/>
+          <w:sz w:val="20"/>
+          <w:szCs w:val="20"/>
+        </w:rPr>
+      </w:pPr>
       <w:r>
         <w:rPr>
           <w:rtl w:val="0"/>

</xml_diff>